<commit_message>
Formatações e adições de CTA
</commit_message>
<xml_diff>
--- a/_book/o-ciclo-de-analise-de-dados.docx
+++ b/_book/o-ciclo-de-analise-de-dados.docx
@@ -172,7 +172,7 @@
         <w:t xml:space="preserve">Macro</w:t>
       </w:r>
     </w:p>
-    <w:bookmarkStart w:id="21" w:name="bem-vindoa"/>
+    <w:bookmarkStart w:id="22" w:name="bem-vindoa"/>
     <w:p>
       <w:pPr>
         <w:pStyle w:val="Heading1"/>
@@ -234,11 +234,38 @@
         <w:pStyle w:val="BodyText"/>
       </w:pPr>
       <w:r>
+        <w:t xml:space="preserve">Para se aprofundar e aprender mais confira a formação</w:t>
+      </w:r>
+      <w:r>
+        <w:t xml:space="preserve"> </w:t>
+      </w:r>
+      <w:hyperlink r:id="rId21">
+        <w:r>
+          <w:rPr>
+            <w:rStyle w:val="Hyperlink"/>
+            <w:bCs/>
+            <w:b/>
+          </w:rPr>
+          <w:t xml:space="preserve">Do Zero à Análise de Dados com Python</w:t>
+        </w:r>
+      </w:hyperlink>
+      <w:r>
+        <w:t xml:space="preserve"> </w:t>
+      </w:r>
+      <w:r>
+        <w:t xml:space="preserve">da Análise Macro.</w:t>
+      </w:r>
+    </w:p>
+    <w:p>
+      <w:pPr>
+        <w:pStyle w:val="BodyText"/>
+      </w:pPr>
+      <w:r>
         <w:t xml:space="preserve">Você pode ler a primeira versão deste ebook online, em PDF ou no formato epub.</w:t>
       </w:r>
     </w:p>
-    <w:bookmarkEnd w:id="21"/>
-    <w:bookmarkStart w:id="22" w:name="introdução"/>
+    <w:bookmarkEnd w:id="22"/>
+    <w:bookmarkStart w:id="23" w:name="introdução"/>
     <w:p>
       <w:pPr>
         <w:pStyle w:val="Heading1"/>
@@ -260,7 +287,23 @@
         <w:pStyle w:val="BodyText"/>
       </w:pPr>
       <w:r>
-        <w:t xml:space="preserve">O papel do analista é utilizar suas habilidades em estatística, matemática, programação e outras, além da expertise da área, para resolver um problema utilizando dados. </w:t>
+        <w:t xml:space="preserve">O papel do analista é utilizar suas habilidades em estatística, matemática, programação e outras, além da</w:t>
+      </w:r>
+      <w:r>
+        <w:t xml:space="preserve"> </w:t>
+      </w:r>
+      <w:r>
+        <w:rPr>
+          <w:iCs/>
+          <w:i/>
+        </w:rPr>
+        <w:t xml:space="preserve">expertise</w:t>
+      </w:r>
+      <w:r>
+        <w:t xml:space="preserve"> </w:t>
+      </w:r>
+      <w:r>
+        <w:t xml:space="preserve">da área, para resolver um problema utilizando dados. </w:t>
       </w:r>
     </w:p>
     <w:p>
@@ -308,65 +351,7 @@
         <w:pStyle w:val="BodyText"/>
       </w:pPr>
       <w:r>
-        <w:t xml:space="preserve">Neste ebook vamos descrever que metodologia para analisar dados é essa, quais são as etapas gerais e como elas funcionam para resolver problemas reais. </w:t>
-      </w:r>
-    </w:p>
-    <w:p>
-      <w:pPr>
-        <w:pStyle w:val="BodyText"/>
-      </w:pPr>
-      <w:r>
-        <w:t xml:space="preserve">Sem uma metodologia de trabalho é seguro dizer que o analista de dados está perdido numa selva de ferramentas, modelos e dados, lutando para sobreviver e tentando qualquer coisa a todo momento e a qualquer custo. </w:t>
-      </w:r>
-    </w:p>
-    <w:p>
-      <w:pPr>
-        <w:pStyle w:val="BodyText"/>
-      </w:pPr>
-      <w:r>
-        <w:t xml:space="preserve">Ao seguir uma metodologia de trabalho, o analista estará guiado por uma bússola, o que diminui as chances de se perder no caminho e garante consistência de resultados no longo prazo.</w:t>
-      </w:r>
-    </w:p>
-    <w:bookmarkEnd w:id="22"/>
-    <w:bookmarkStart w:id="64" w:name="o-ciclo"/>
-    <w:p>
-      <w:pPr>
-        <w:pStyle w:val="Heading1"/>
-      </w:pPr>
-      <w:r>
-        <w:t xml:space="preserve">2. O ciclo</w:t>
-      </w:r>
-    </w:p>
-    <w:p>
-      <w:pPr>
-        <w:pStyle w:val="FirstParagraph"/>
-      </w:pPr>
-      <w:r>
-        <w:t xml:space="preserve">O que chamamos de ciclo de análise de dados é uma metodologia de trabalho para otimizar e guiar o processo de analisar dados, desde a definição do problema a ser resolvido até a implementação da solução baseada em dados. </w:t>
-      </w:r>
-    </w:p>
-    <w:p>
-      <w:pPr>
-        <w:pStyle w:val="BodyText"/>
-      </w:pPr>
-      <w:r>
-        <w:t xml:space="preserve">É um ciclo porque, na prática, resolver problemas com dados não é como caminhar em linha reta do ponto A até o ponto B. </w:t>
-      </w:r>
-    </w:p>
-    <w:p>
-      <w:pPr>
-        <w:pStyle w:val="BodyText"/>
-      </w:pPr>
-      <w:r>
-        <w:t xml:space="preserve">O dia a dia de análise de dados é cheio de idas e vindas, tentativas e erros, pois há muitas pedras no caminho e algumas são difíceis de ultrapassar. </w:t>
-      </w:r>
-    </w:p>
-    <w:p>
-      <w:pPr>
-        <w:pStyle w:val="BodyText"/>
-      </w:pPr>
-      <w:r>
-        <w:t xml:space="preserve">Algumas, dentre várias, dessas pedras no caminho de um analista de dados são:</w:t>
+        <w:t xml:space="preserve">Neste ebook vamos descrever:</w:t>
       </w:r>
     </w:p>
     <w:p>
@@ -375,9 +360,10 @@
           <w:ilvl w:val="0"/>
           <w:numId w:val="1001"/>
         </w:numPr>
-      </w:pPr>
-      <w:r>
-        <w:t xml:space="preserve">Dados indisponíveis;</w:t>
+        <w:pStyle w:val="Compact"/>
+      </w:pPr>
+      <w:r>
+        <w:t xml:space="preserve">que metodologia para analisar dados é essa;</w:t>
       </w:r>
     </w:p>
     <w:p>
@@ -386,9 +372,10 @@
           <w:ilvl w:val="0"/>
           <w:numId w:val="1001"/>
         </w:numPr>
-      </w:pPr>
-      <w:r>
-        <w:t xml:space="preserve">Dados incorretos;</w:t>
+        <w:pStyle w:val="Compact"/>
+      </w:pPr>
+      <w:r>
+        <w:t xml:space="preserve">quais são as etapas gerais;</w:t>
       </w:r>
     </w:p>
     <w:p>
@@ -397,31 +384,10 @@
           <w:ilvl w:val="0"/>
           <w:numId w:val="1001"/>
         </w:numPr>
-      </w:pPr>
-      <w:r>
-        <w:t xml:space="preserve">Dados ausentes;</w:t>
-      </w:r>
-    </w:p>
-    <w:p>
-      <w:pPr>
-        <w:numPr>
-          <w:ilvl w:val="0"/>
-          <w:numId w:val="1001"/>
-        </w:numPr>
-      </w:pPr>
-      <w:r>
-        <w:t xml:space="preserve">Objetivos e problemas indefinidos;</w:t>
-      </w:r>
-    </w:p>
-    <w:p>
-      <w:pPr>
-        <w:numPr>
-          <w:ilvl w:val="0"/>
-          <w:numId w:val="1001"/>
-        </w:numPr>
-      </w:pPr>
-      <w:r>
-        <w:t xml:space="preserve">Entre outros.</w:t>
+        <w:pStyle w:val="Compact"/>
+      </w:pPr>
+      <w:r>
+        <w:t xml:space="preserve">e como elas funcionam para resolver problemas reais. </w:t>
       </w:r>
     </w:p>
     <w:p>
@@ -429,31 +395,25 @@
         <w:pStyle w:val="FirstParagraph"/>
       </w:pPr>
       <w:r>
-        <w:t xml:space="preserve">Alguns destes obstáculos para analisar dados podem ser melhor contornados se houver uma visão clara do caminho a ser percorrido. </w:t>
-      </w:r>
-    </w:p>
-    <w:p>
-      <w:pPr>
-        <w:pStyle w:val="BodyText"/>
-      </w:pPr>
-      <w:r>
-        <w:t xml:space="preserve">Dessa forma, o ciclo de análise de dados é como um mapa que o analista pode utilizar para pegar um problema, analisar os dados e entregar uma solução.</w:t>
-      </w:r>
-    </w:p>
-    <w:p>
-      <w:pPr>
-        <w:pStyle w:val="BodyText"/>
-      </w:pPr>
-      <w:r>
-        <w:t xml:space="preserve">Entender a fundo o ciclo de análise de dados é fundamental para conseguir entregar soluções e informações a partir de dados. </w:t>
-      </w:r>
-    </w:p>
-    <w:p>
-      <w:pPr>
-        <w:pStyle w:val="BodyText"/>
-      </w:pPr>
-      <w:r>
-        <w:t xml:space="preserve">Portanto, um analista de dados deve ser capaz de mapear mentalmente, dado um contexto, essas etapas para desenvolver uma solução a partir de dados.</w:t>
+        <w:t xml:space="preserve">Sem uma metodologia de trabalho é seguro dizer que o analista de dados está perdido numa selva de ferramentas, modelos e dados, lutando para sobreviver e tentando qualquer coisa a todo momento e a qualquer custo. </w:t>
+      </w:r>
+    </w:p>
+    <w:p>
+      <w:pPr>
+        <w:pStyle w:val="BodyText"/>
+      </w:pPr>
+      <w:r>
+        <w:t xml:space="preserve">Ao seguir uma metodologia de trabalho, o analista estará guiado por uma bússola, o que diminui as chances de se perder no caminho e garante consistência de resultados no longo prazo.</w:t>
+      </w:r>
+    </w:p>
+    <w:bookmarkEnd w:id="23"/>
+    <w:bookmarkStart w:id="71" w:name="o-ciclo"/>
+    <w:p>
+      <w:pPr>
+        <w:pStyle w:val="Heading1"/>
+      </w:pPr>
+      <w:r>
+        <w:t xml:space="preserve">2. O ciclo</w:t>
       </w:r>
     </w:p>
     <w:tbl>
@@ -470,30 +430,30 @@
       <w:tr>
         <w:tc>
           <w:tcPr/>
-          <w:bookmarkStart w:id="27" w:name="fig-539a35d47e664c97a50115a146a7f1bd-1"/>
+          <w:bookmarkStart w:id="28" w:name="fig-539a35d47e664c97a50115a146a7f1bd-1"/>
           <w:p>
             <w:pPr>
               <w:pStyle w:val="Compact"/>
               <w:jc w:val="center"/>
             </w:pPr>
-            <w:bookmarkStart w:id="26" w:name="fig-539a35d47e664c97a50115a146a7f1bd-1"/>
+            <w:bookmarkStart w:id="27" w:name="fig-539a35d47e664c97a50115a146a7f1bd-1"/>
             <w:r>
               <w:drawing>
                 <wp:inline>
                   <wp:extent cx="5334000" cy="2917943"/>
                   <wp:effectExtent b="0" l="0" r="0" t="0"/>
-                  <wp:docPr descr="" title="" id="24" name="Picture"/>
+                  <wp:docPr descr="" title="" id="25" name="Picture"/>
                   <a:graphic>
                     <a:graphicData uri="http://schemas.openxmlformats.org/drawingml/2006/picture">
                       <pic:pic>
                         <pic:nvPicPr>
-                          <pic:cNvPr descr="imagens/ciclo_dados.png" id="25" name="Picture"/>
+                          <pic:cNvPr descr="imagens/ciclo_dados.png" id="26" name="Picture"/>
                           <pic:cNvPicPr>
                             <a:picLocks noChangeArrowheads="1" noChangeAspect="1"/>
                           </pic:cNvPicPr>
                         </pic:nvPicPr>
                         <pic:blipFill>
-                          <a:blip r:embed="rId23"/>
+                          <a:blip r:embed="rId24"/>
                           <a:stretch>
                             <a:fillRect/>
                           </a:stretch>
@@ -519,7 +479,7 @@
                 </wp:inline>
               </w:drawing>
             </w:r>
-            <w:bookmarkEnd w:id="26"/>
+            <w:bookmarkEnd w:id="27"/>
           </w:p>
           <w:p>
             <w:pPr>
@@ -531,7 +491,7 @@
               <w:pStyle w:val="ImageCaption"/>
             </w:pPr>
           </w:p>
-          <w:bookmarkEnd w:id="27"/>
+          <w:bookmarkEnd w:id="28"/>
         </w:tc>
       </w:tr>
     </w:tbl>
@@ -540,16 +500,86 @@
         <w:pStyle w:val="BodyText"/>
       </w:pPr>
       <w:r>
-        <w:t xml:space="preserve">Vamos dar uma olhada nas etapas?</w:t>
-      </w:r>
-    </w:p>
-    <w:bookmarkStart w:id="33" w:name="objetivo"/>
-    <w:p>
-      <w:pPr>
-        <w:pStyle w:val="Heading2"/>
-      </w:pPr>
-      <w:r>
-        <w:t xml:space="preserve">2.1 Objetivo</w:t>
+        <w:t xml:space="preserve">O que chamamos de ciclo de análise de dados é uma metodologia de trabalho para otimizar e guiar o processo de analisar dados, desde a definição do problema a ser resolvido até a implementação da solução baseada em dados. </w:t>
+      </w:r>
+    </w:p>
+    <w:p>
+      <w:pPr>
+        <w:pStyle w:val="BodyText"/>
+      </w:pPr>
+      <w:r>
+        <w:t xml:space="preserve">É um ciclo porque, na prática, resolver problemas com dados não é como caminhar em linha reta do ponto A até o ponto B. </w:t>
+      </w:r>
+    </w:p>
+    <w:p>
+      <w:pPr>
+        <w:pStyle w:val="BodyText"/>
+      </w:pPr>
+      <w:r>
+        <w:t xml:space="preserve">O dia a dia de análise de dados é cheio de idas e vindas, tentativas e erros, pois há muitas pedras no caminho e algumas são difíceis de ultrapassar. </w:t>
+      </w:r>
+    </w:p>
+    <w:p>
+      <w:pPr>
+        <w:pStyle w:val="BodyText"/>
+      </w:pPr>
+      <w:r>
+        <w:t xml:space="preserve">Algumas, dentre várias, dessas pedras no caminho de um analista de dados são:</w:t>
+      </w:r>
+    </w:p>
+    <w:p>
+      <w:pPr>
+        <w:numPr>
+          <w:ilvl w:val="0"/>
+          <w:numId w:val="1002"/>
+        </w:numPr>
+      </w:pPr>
+      <w:r>
+        <w:t xml:space="preserve">Dados indisponíveis;</w:t>
+      </w:r>
+    </w:p>
+    <w:p>
+      <w:pPr>
+        <w:numPr>
+          <w:ilvl w:val="0"/>
+          <w:numId w:val="1002"/>
+        </w:numPr>
+      </w:pPr>
+      <w:r>
+        <w:t xml:space="preserve">Dados incorretos;</w:t>
+      </w:r>
+    </w:p>
+    <w:p>
+      <w:pPr>
+        <w:numPr>
+          <w:ilvl w:val="0"/>
+          <w:numId w:val="1002"/>
+        </w:numPr>
+      </w:pPr>
+      <w:r>
+        <w:t xml:space="preserve">Dados ausentes;</w:t>
+      </w:r>
+    </w:p>
+    <w:p>
+      <w:pPr>
+        <w:numPr>
+          <w:ilvl w:val="0"/>
+          <w:numId w:val="1002"/>
+        </w:numPr>
+      </w:pPr>
+      <w:r>
+        <w:t xml:space="preserve">Objetivos e problemas indefinidos;</w:t>
+      </w:r>
+    </w:p>
+    <w:p>
+      <w:pPr>
+        <w:numPr>
+          <w:ilvl w:val="0"/>
+          <w:numId w:val="1002"/>
+        </w:numPr>
+      </w:pPr>
+      <w:r>
+        <w:t xml:space="preserve">Entre outros.</w:t>
       </w:r>
     </w:p>
     <w:p>
@@ -557,20 +587,20 @@
         <w:pStyle w:val="FirstParagraph"/>
       </w:pPr>
       <w:r>
-        <w:t xml:space="preserve">É a primeira etapa de um projeto de análise de dados, onde há um contexto/situação na área de atuação do analista de onde surge um problema a ser resolvido. </w:t>
-      </w:r>
-    </w:p>
-    <w:p>
-      <w:pPr>
-        <w:pStyle w:val="BodyText"/>
-      </w:pPr>
-      <w:r>
-        <w:t xml:space="preserve">É papel do analista de dados, com apoio de outros atores envolvidos, identificar esse problema de forma clara para prosseguir com uma solução analítica de dados com determinados objetivos.</w:t>
-      </w:r>
-    </w:p>
-    <w:p>
-      <w:pPr>
-        <w:pStyle w:val="BodyText"/>
+        <w:t xml:space="preserve">Alguns destes obstáculos para analisar dados podem ser melhor contornados se houver uma visão clara do caminho a ser percorrido. </w:t>
+      </w:r>
+    </w:p>
+    <w:p>
+      <w:pPr>
+        <w:pStyle w:val="BodyText"/>
+      </w:pPr>
+      <w:r>
+        <w:t xml:space="preserve">Dessa forma, o ciclo de análise de dados é como um mapa que o analista pode utilizar para pegar um problema, analisar os dados e entregar uma solução.</w:t>
+      </w:r>
+    </w:p>
+    <w:p>
+      <w:pPr>
+        <w:pStyle w:val="DefinitionTerm"/>
       </w:pPr>
       <w:r>
         <w:rPr>
@@ -582,26 +612,74 @@
     </w:p>
     <w:p>
       <w:pPr>
-        <w:pStyle w:val="BodyText"/>
+        <w:pStyle w:val="Definition"/>
       </w:pPr>
       <w:r>
         <w:rPr>
           <w:iCs/>
           <w:i/>
         </w:rPr>
-        <w:t xml:space="preserve">Você é analista de dados na Netflix e o setor que monitora o engajamento do usuário (tempo de uso, nº de títulos assistidos, etc.) no serviço de streaming percebe uma queda em várias métricas, o que pode ser um prenúncio de cancelamento de assinaturas.</w:t>
-      </w:r>
-    </w:p>
-    <w:p>
-      <w:pPr>
-        <w:pStyle w:val="BodyText"/>
-      </w:pPr>
-      <w:r>
-        <w:rPr>
-          <w:iCs/>
-          <w:i/>
-        </w:rPr>
-        <w:t xml:space="preserve">Nesse caso o problema é a queda de engajamento e o objetivo poderia ser aumentar o engajamento com vistas a evitar cancelamento de assinaturas.</w:t>
+        <w:t xml:space="preserve">Se você é um analista econômico, o ciclo de análise de dados compreende todo o processo de extração, processamento, análise e apresentação de dados de conjuntura econômica, com vistas a fornecer informações atualizadas e relevantes para o seu público alvo.</w:t>
+      </w:r>
+    </w:p>
+    <w:p>
+      <w:pPr>
+        <w:pStyle w:val="FirstParagraph"/>
+      </w:pPr>
+      <w:r>
+        <w:t xml:space="preserve">Para saber mais sobre análise econômica, o curso de</w:t>
+      </w:r>
+      <w:r>
+        <w:t xml:space="preserve"> </w:t>
+      </w:r>
+      <w:hyperlink r:id="rId29">
+        <w:r>
+          <w:rPr>
+            <w:rStyle w:val="Hyperlink"/>
+            <w:bCs/>
+            <w:b/>
+          </w:rPr>
+          <w:t xml:space="preserve">Análise de Conjuntura usando Python</w:t>
+        </w:r>
+      </w:hyperlink>
+      <w:r>
+        <w:t xml:space="preserve"> </w:t>
+      </w:r>
+      <w:r>
+        <w:t xml:space="preserve">ensina todas estas etapas de maneira sistemática.</w:t>
+      </w:r>
+    </w:p>
+    <w:p>
+      <w:pPr>
+        <w:pStyle w:val="BodyText"/>
+      </w:pPr>
+      <w:r>
+        <w:t xml:space="preserve">Entender a fundo o ciclo de análise de dados é fundamental para conseguir entregar soluções e informações a partir de dados. </w:t>
+      </w:r>
+    </w:p>
+    <w:p>
+      <w:pPr>
+        <w:pStyle w:val="BodyText"/>
+      </w:pPr>
+      <w:r>
+        <w:t xml:space="preserve">Portanto, um analista de dados deve ser capaz de mapear mentalmente, dado um contexto, essas etapas para desenvolver uma solução a partir de dados.</w:t>
+      </w:r>
+    </w:p>
+    <w:p>
+      <w:pPr>
+        <w:pStyle w:val="BodyText"/>
+      </w:pPr>
+      <w:r>
+        <w:t xml:space="preserve">Vamos dar uma olhada nas etapas?</w:t>
+      </w:r>
+    </w:p>
+    <w:bookmarkStart w:id="35" w:name="objetivo"/>
+    <w:p>
+      <w:pPr>
+        <w:pStyle w:val="Heading2"/>
+      </w:pPr>
+      <w:r>
+        <w:t xml:space="preserve">2.1 Objetivo</w:t>
       </w:r>
     </w:p>
     <w:tbl>
@@ -618,30 +696,30 @@
       <w:tr>
         <w:tc>
           <w:tcPr/>
-          <w:bookmarkStart w:id="32" w:name="fig-539a35d47e664c97a50115a146a7f1bd-2"/>
+          <w:bookmarkStart w:id="34" w:name="fig-539a35d47e664c97a50115a146a7f1bd-2"/>
           <w:p>
             <w:pPr>
               <w:pStyle w:val="Compact"/>
               <w:jc w:val="center"/>
             </w:pPr>
-            <w:bookmarkStart w:id="31" w:name="fig-539a35d47e664c97a50115a146a7f1bd-2"/>
+            <w:bookmarkStart w:id="33" w:name="fig-539a35d47e664c97a50115a146a7f1bd-2"/>
             <w:r>
               <w:drawing>
                 <wp:inline>
                   <wp:extent cx="5334000" cy="2917943"/>
                   <wp:effectExtent b="0" l="0" r="0" t="0"/>
-                  <wp:docPr descr="" title="" id="29" name="Picture"/>
+                  <wp:docPr descr="" title="" id="31" name="Picture"/>
                   <a:graphic>
                     <a:graphicData uri="http://schemas.openxmlformats.org/drawingml/2006/picture">
                       <pic:pic>
                         <pic:nvPicPr>
-                          <pic:cNvPr descr="imagens/objetivo_ex.png" id="30" name="Picture"/>
+                          <pic:cNvPr descr="imagens/objetivo_ex.png" id="32" name="Picture"/>
                           <pic:cNvPicPr>
                             <a:picLocks noChangeArrowheads="1" noChangeAspect="1"/>
                           </pic:cNvPicPr>
                         </pic:nvPicPr>
                         <pic:blipFill>
-                          <a:blip r:embed="rId28"/>
+                          <a:blip r:embed="rId30"/>
                           <a:stretch>
                             <a:fillRect/>
                           </a:stretch>
@@ -667,7 +745,7 @@
                 </wp:inline>
               </w:drawing>
             </w:r>
-            <w:bookmarkEnd w:id="31"/>
+            <w:bookmarkEnd w:id="33"/>
           </w:p>
           <w:p>
             <w:pPr>
@@ -679,7 +757,7 @@
               <w:pStyle w:val="ImageCaption"/>
             </w:pPr>
           </w:p>
-          <w:bookmarkEnd w:id="32"/>
+          <w:bookmarkEnd w:id="34"/>
         </w:tc>
       </w:tr>
     </w:tbl>
@@ -688,49 +766,81 @@
         <w:pStyle w:val="BodyText"/>
       </w:pPr>
       <w:r>
-        <w:t xml:space="preserve">Nessa etapa é fundamental a expertise de negócio para definir o problema e os objetivos do projeto de análise de dados, além de ser importante habilidades de comunicação interpessoal para contato com outras pessoas técnicas e não-técnicas.</w:t>
-      </w:r>
-    </w:p>
-    <w:bookmarkEnd w:id="33"/>
-    <w:bookmarkStart w:id="39" w:name="dados"/>
+        <w:t xml:space="preserve">É a primeira etapa de um projeto de análise de dados, onde há um contexto/situação na área de atuação do analista de onde surge um problema a ser resolvido. </w:t>
+      </w:r>
+    </w:p>
+    <w:p>
+      <w:pPr>
+        <w:pStyle w:val="BodyText"/>
+      </w:pPr>
+      <w:r>
+        <w:t xml:space="preserve">É papel do analista de dados, com apoio de outros atores envolvidos, identificar esse problema de forma clara para prosseguir com uma solução analítica de dados com determinados objetivos.</w:t>
+      </w:r>
+    </w:p>
+    <w:p>
+      <w:pPr>
+        <w:pStyle w:val="DefinitionTerm"/>
+      </w:pPr>
+      <w:r>
+        <w:rPr>
+          <w:bCs/>
+          <w:b/>
+        </w:rPr>
+        <w:t xml:space="preserve">Por exemplo:</w:t>
+      </w:r>
+    </w:p>
+    <w:p>
+      <w:pPr>
+        <w:pStyle w:val="Definition"/>
+      </w:pPr>
+      <w:r>
+        <w:rPr>
+          <w:iCs/>
+          <w:i/>
+        </w:rPr>
+        <w:t xml:space="preserve">Você é analista de dados na Netflix e o setor que monitora o engajamento do usuário (tempo de uso, nº de títulos assistidos, etc.) no serviço de streaming percebe uma queda em várias métricas, o que pode ser um prenúncio de cancelamento de assinaturas.</w:t>
+      </w:r>
+    </w:p>
+    <w:p>
+      <w:pPr>
+        <w:pStyle w:val="FirstParagraph"/>
+      </w:pPr>
+      <w:r>
+        <w:t xml:space="preserve">Nesse caso o problema é a queda de engajamento e o objetivo poderia ser aumentar o engajamento com vistas a evitar cancelamento de assinaturas.</w:t>
+      </w:r>
+    </w:p>
+    <w:p>
+      <w:pPr>
+        <w:pStyle w:val="BodyText"/>
+      </w:pPr>
+      <w:r>
+        <w:t xml:space="preserve">Nessa etapa é fundamental a</w:t>
+      </w:r>
+      <w:r>
+        <w:t xml:space="preserve"> </w:t>
+      </w:r>
+      <w:r>
+        <w:rPr>
+          <w:iCs/>
+          <w:i/>
+        </w:rPr>
+        <w:t xml:space="preserve">expertise</w:t>
+      </w:r>
+      <w:r>
+        <w:t xml:space="preserve"> </w:t>
+      </w:r>
+      <w:r>
+        <w:t xml:space="preserve">de negócio para definir o problema e os objetivos do projeto de análise de dados, além de ser importante habilidades de comunicação interpessoal para contato com outras pessoas técnicas e não-técnicas.</w:t>
+      </w:r>
+    </w:p>
+    <w:bookmarkEnd w:id="35"/>
+    <w:bookmarkStart w:id="42" w:name="dados"/>
     <w:p>
       <w:pPr>
         <w:pStyle w:val="Heading2"/>
       </w:pPr>
       <w:r>
         <w:t xml:space="preserve">2.2 Dados</w:t>
-      </w:r>
-    </w:p>
-    <w:p>
-      <w:pPr>
-        <w:pStyle w:val="FirstParagraph"/>
-      </w:pPr>
-      <w:r>
-        <w:t xml:space="preserve">É a segunda etapa de um projeto de análise de dados, onde o objetivo é, a partir de um problema definido, identificar quais dados podem ser úteis para o desenvolvimento de uma solução. </w:t>
-      </w:r>
-    </w:p>
-    <w:p>
-      <w:pPr>
-        <w:pStyle w:val="BodyText"/>
-      </w:pPr>
-      <w:r>
-        <w:t xml:space="preserve">Os dados podem ser disponibilizados internamente ou externamente, portanto essa etapa também compreende os procedimentos de coleta dos dados necessários.</w:t>
-      </w:r>
-    </w:p>
-    <w:p>
-      <w:pPr>
-        <w:pStyle w:val="BodyText"/>
-      </w:pPr>
-      <w:r>
-        <w:t xml:space="preserve">No exemplo de queda de engajamento de usuários da Netflix, o analista de dados poderia coletar internamente dados históricos de tempo de uso, horas assistidas, categorias e temas de títulos assistidos, atores/diretores do título, dados socioeconômicos como região, idioma, gênero e etc. sobre os usuários. </w:t>
-      </w:r>
-    </w:p>
-    <w:p>
-      <w:pPr>
-        <w:pStyle w:val="BodyText"/>
-      </w:pPr>
-      <w:r>
-        <w:t xml:space="preserve">Externamente o analista de dados poderia coletar dados dos players concorrentes do mercado, se houver suspeitas que o engajamento está sendo direcionado para outros serviços de streaming.</w:t>
       </w:r>
     </w:p>
     <w:tbl>
@@ -747,30 +857,30 @@
       <w:tr>
         <w:tc>
           <w:tcPr/>
-          <w:bookmarkStart w:id="38" w:name="fig-539a35d47e664c97a50115a146a7f1bd-3"/>
+          <w:bookmarkStart w:id="40" w:name="fig-539a35d47e664c97a50115a146a7f1bd-3"/>
           <w:p>
             <w:pPr>
               <w:pStyle w:val="Compact"/>
               <w:jc w:val="center"/>
             </w:pPr>
-            <w:bookmarkStart w:id="37" w:name="fig-539a35d47e664c97a50115a146a7f1bd-3"/>
+            <w:bookmarkStart w:id="39" w:name="fig-539a35d47e664c97a50115a146a7f1bd-3"/>
             <w:r>
               <w:drawing>
                 <wp:inline>
                   <wp:extent cx="5334000" cy="2917943"/>
                   <wp:effectExtent b="0" l="0" r="0" t="0"/>
-                  <wp:docPr descr="" title="" id="35" name="Picture"/>
+                  <wp:docPr descr="" title="" id="37" name="Picture"/>
                   <a:graphic>
                     <a:graphicData uri="http://schemas.openxmlformats.org/drawingml/2006/picture">
                       <pic:pic>
                         <pic:nvPicPr>
-                          <pic:cNvPr descr="imagens/dados_ex.png" id="36" name="Picture"/>
+                          <pic:cNvPr descr="imagens/dados_ex.png" id="38" name="Picture"/>
                           <pic:cNvPicPr>
                             <a:picLocks noChangeArrowheads="1" noChangeAspect="1"/>
                           </pic:cNvPicPr>
                         </pic:nvPicPr>
                         <pic:blipFill>
-                          <a:blip r:embed="rId34"/>
+                          <a:blip r:embed="rId36"/>
                           <a:stretch>
                             <a:fillRect/>
                           </a:stretch>
@@ -796,7 +906,7 @@
                 </wp:inline>
               </w:drawing>
             </w:r>
-            <w:bookmarkEnd w:id="37"/>
+            <w:bookmarkEnd w:id="39"/>
           </w:p>
           <w:p>
             <w:pPr>
@@ -808,7 +918,7 @@
               <w:pStyle w:val="ImageCaption"/>
             </w:pPr>
           </w:p>
-          <w:bookmarkEnd w:id="38"/>
+          <w:bookmarkEnd w:id="40"/>
         </w:tc>
       </w:tr>
     </w:tbl>
@@ -817,7 +927,124 @@
         <w:pStyle w:val="BodyText"/>
       </w:pPr>
       <w:r>
-        <w:t xml:space="preserve">Nessa etapa já é necessário habilidades técnicas de programação, consultas a bancos de dados, APIs e outras para que os dados possam ser disponibilizados para análise. </w:t>
+        <w:t xml:space="preserve">É a segunda etapa de um projeto de análise de dados, onde o objetivo é, a partir de um problema definido, identificar quais dados podem ser úteis para o desenvolvimento de uma solução. </w:t>
+      </w:r>
+    </w:p>
+    <w:p>
+      <w:pPr>
+        <w:pStyle w:val="BodyText"/>
+      </w:pPr>
+      <w:r>
+        <w:t xml:space="preserve">Os dados podem ser disponibilizados internamente ou externamente, portanto essa etapa também compreende os procedimentos de coleta dos dados necessários.</w:t>
+      </w:r>
+    </w:p>
+    <w:p>
+      <w:pPr>
+        <w:pStyle w:val="DefinitionTerm"/>
+      </w:pPr>
+      <w:r>
+        <w:rPr>
+          <w:bCs/>
+          <w:b/>
+        </w:rPr>
+        <w:t xml:space="preserve">Por exemplo:</w:t>
+      </w:r>
+    </w:p>
+    <w:p>
+      <w:pPr>
+        <w:pStyle w:val="Definition"/>
+      </w:pPr>
+      <w:r>
+        <w:rPr>
+          <w:iCs/>
+          <w:i/>
+        </w:rPr>
+        <w:t xml:space="preserve">No caso de queda de engajamento de usuários da Netflix, o analista de dados poderia coletar internamente dados históricos de tempo de uso, horas assistidas, categorias e temas de títulos assistidos, atores/diretores do título, dados socioeconômicos como região, idioma, gênero e etc. sobre os usuários.</w:t>
+      </w:r>
+    </w:p>
+    <w:p>
+      <w:pPr>
+        <w:pStyle w:val="FirstParagraph"/>
+      </w:pPr>
+      <w:r>
+        <w:t xml:space="preserve">Externamente o analista de dados poderia coletar dados dos</w:t>
+      </w:r>
+      <w:r>
+        <w:t xml:space="preserve"> </w:t>
+      </w:r>
+      <w:r>
+        <w:rPr>
+          <w:iCs/>
+          <w:i/>
+        </w:rPr>
+        <w:t xml:space="preserve">players</w:t>
+      </w:r>
+      <w:r>
+        <w:t xml:space="preserve"> </w:t>
+      </w:r>
+      <w:r>
+        <w:t xml:space="preserve">concorrentes do mercado, se houver suspeitas que o engajamento está sendo direcionado para outros serviços de</w:t>
+      </w:r>
+      <w:r>
+        <w:t xml:space="preserve"> </w:t>
+      </w:r>
+      <w:r>
+        <w:rPr>
+          <w:iCs/>
+          <w:i/>
+        </w:rPr>
+        <w:t xml:space="preserve">streaming</w:t>
+      </w:r>
+      <w:r>
+        <w:t xml:space="preserve">.</w:t>
+      </w:r>
+    </w:p>
+    <w:p>
+      <w:pPr>
+        <w:pStyle w:val="BodyText"/>
+      </w:pPr>
+      <w:r>
+        <w:t xml:space="preserve">Nessa etapa já é necessário habilidades técnicas de programação, consultas a bancos de dados,</w:t>
+      </w:r>
+      <w:r>
+        <w:t xml:space="preserve"> </w:t>
+      </w:r>
+      <w:r>
+        <w:rPr>
+          <w:iCs/>
+          <w:i/>
+        </w:rPr>
+        <w:t xml:space="preserve">APIs</w:t>
+      </w:r>
+      <w:r>
+        <w:t xml:space="preserve"> </w:t>
+      </w:r>
+      <w:r>
+        <w:t xml:space="preserve">e outras para que os dados possam ser disponibilizados para análise.</w:t>
+      </w:r>
+    </w:p>
+    <w:p>
+      <w:pPr>
+        <w:pStyle w:val="BodyText"/>
+      </w:pPr>
+      <w:r>
+        <w:t xml:space="preserve">Para aprender a coletar dados de múltiplas fontes e formatos, confira o curso de</w:t>
+      </w:r>
+      <w:r>
+        <w:t xml:space="preserve"> </w:t>
+      </w:r>
+      <w:hyperlink r:id="rId41">
+        <w:r>
+          <w:rPr>
+            <w:rStyle w:val="Hyperlink"/>
+            <w:bCs/>
+            <w:b/>
+          </w:rPr>
+          <w:t xml:space="preserve">Programação em Python para Análise de Dados</w:t>
+        </w:r>
+      </w:hyperlink>
+      <w:r>
+        <w:t xml:space="preserve">.</w:t>
       </w:r>
     </w:p>
     <w:p>
@@ -828,56 +1055,14 @@
         <w:t xml:space="preserve">Ferramentas comuns utilizadas nessa etapa são as linguagens de programação R e Python e a linguagem de consulta SQL. </w:t>
       </w:r>
     </w:p>
-    <w:bookmarkEnd w:id="39"/>
-    <w:bookmarkStart w:id="45" w:name="exploração"/>
+    <w:bookmarkEnd w:id="42"/>
+    <w:bookmarkStart w:id="49" w:name="exploração"/>
     <w:p>
       <w:pPr>
         <w:pStyle w:val="Heading2"/>
       </w:pPr>
       <w:r>
         <w:t xml:space="preserve">2.3 Exploração</w:t>
-      </w:r>
-    </w:p>
-    <w:p>
-      <w:pPr>
-        <w:pStyle w:val="FirstParagraph"/>
-      </w:pPr>
-      <w:r>
-        <w:t xml:space="preserve">Nessa etapa da análise de dados o objetivo é compreender o que está acontecendo ou aconteceu com os dados, identificar padrões, relações e anomalias que possam servir de sinal para a escolha de uma solução do problema. </w:t>
-      </w:r>
-    </w:p>
-    <w:p>
-      <w:pPr>
-        <w:pStyle w:val="BodyText"/>
-      </w:pPr>
-      <w:r>
-        <w:t xml:space="preserve">Os dados precisam estar organizados para que possam ser analisados, portanto é necessário transformar os dados brutos coletados previamente para construir uma Tabela Analítica Base (ABT, no inglês), que servirá para realizar a análise exploratória dos dados, desenvolver modelos preditivos ou construir produtos de dados como relatórios e dashboards.</w:t>
-      </w:r>
-    </w:p>
-    <w:p>
-      <w:pPr>
-        <w:pStyle w:val="BodyText"/>
-      </w:pPr>
-      <w:r>
-        <w:t xml:space="preserve">No exemplo anterior da Netflix, o analista de dados poderia fazer as limpezas e cruzamentos de tabelas de dados necessárias, analisar a distribuição das variáveis, identificar a variável</w:t>
-      </w:r>
-      <w:r>
-        <w:t xml:space="preserve"> </w:t>
-      </w:r>
-      <w:r>
-        <w:t xml:space="preserve">“</w:t>
-      </w:r>
-      <w:r>
-        <w:t xml:space="preserve">alvo</w:t>
-      </w:r>
-      <w:r>
-        <w:t xml:space="preserve">”</w:t>
-      </w:r>
-      <w:r>
-        <w:t xml:space="preserve"> </w:t>
-      </w:r>
-      <w:r>
-        <w:t xml:space="preserve">(aquela que é utilizada para modelos preditivos, por exemplo), detectar valores ausentes, verificar valores extremos ou outliers, analisar correlações e autocorrelações dos dados, identificar tendências e sazonalidades, dentre outras análises que podem ser úteis.</w:t>
       </w:r>
     </w:p>
     <w:tbl>
@@ -894,30 +1079,30 @@
       <w:tr>
         <w:tc>
           <w:tcPr/>
-          <w:bookmarkStart w:id="44" w:name="fig-539a35d47e664c97a50115a146a7f1bd-4"/>
+          <w:bookmarkStart w:id="47" w:name="fig-539a35d47e664c97a50115a146a7f1bd-4"/>
           <w:p>
             <w:pPr>
               <w:pStyle w:val="Compact"/>
               <w:jc w:val="center"/>
             </w:pPr>
-            <w:bookmarkStart w:id="43" w:name="fig-539a35d47e664c97a50115a146a7f1bd-4"/>
+            <w:bookmarkStart w:id="46" w:name="fig-539a35d47e664c97a50115a146a7f1bd-4"/>
             <w:r>
               <w:drawing>
                 <wp:inline>
                   <wp:extent cx="5334000" cy="2917943"/>
                   <wp:effectExtent b="0" l="0" r="0" t="0"/>
-                  <wp:docPr descr="" title="" id="41" name="Picture"/>
+                  <wp:docPr descr="" title="" id="44" name="Picture"/>
                   <a:graphic>
                     <a:graphicData uri="http://schemas.openxmlformats.org/drawingml/2006/picture">
                       <pic:pic>
                         <pic:nvPicPr>
-                          <pic:cNvPr descr="imagens/exploracao_ex.png" id="42" name="Picture"/>
+                          <pic:cNvPr descr="imagens/exploracao_ex.png" id="45" name="Picture"/>
                           <pic:cNvPicPr>
                             <a:picLocks noChangeArrowheads="1" noChangeAspect="1"/>
                           </pic:cNvPicPr>
                         </pic:nvPicPr>
                         <pic:blipFill>
-                          <a:blip r:embed="rId40"/>
+                          <a:blip r:embed="rId43"/>
                           <a:stretch>
                             <a:fillRect/>
                           </a:stretch>
@@ -943,7 +1128,7 @@
                 </wp:inline>
               </w:drawing>
             </w:r>
-            <w:bookmarkEnd w:id="43"/>
+            <w:bookmarkEnd w:id="46"/>
           </w:p>
           <w:p>
             <w:pPr>
@@ -955,7 +1140,7 @@
               <w:pStyle w:val="ImageCaption"/>
             </w:pPr>
           </w:p>
-          <w:bookmarkEnd w:id="44"/>
+          <w:bookmarkEnd w:id="47"/>
         </w:tc>
       </w:tr>
     </w:tbl>
@@ -964,101 +1149,187 @@
         <w:pStyle w:val="BodyText"/>
       </w:pPr>
       <w:r>
-        <w:t xml:space="preserve">Nessa etapa são fundamentais conhecimentos e habilidades em estatística, programação e visualização de dados. </w:t>
-      </w:r>
-    </w:p>
-    <w:p>
-      <w:pPr>
-        <w:pStyle w:val="BodyText"/>
-      </w:pPr>
-      <w:r>
-        <w:t xml:space="preserve">As principais ferramentas utilizadas para essas análises são linguagens de programação como R e Python, pacotes de tratamento e exploração de dados como tidyverse e pandas e pacotes de visualização de dados como ggplot2 e matplotlib.</w:t>
-      </w:r>
-    </w:p>
-    <w:bookmarkEnd w:id="45"/>
-    <w:bookmarkStart w:id="51" w:name="modelagem"/>
+        <w:t xml:space="preserve">Nessa etapa da análise de dados o objetivo é compreender o que está acontecendo ou aconteceu com os dados, identificar padrões, relações e anomalias que possam servir de sinal para a escolha de uma solução do problema. </w:t>
+      </w:r>
+    </w:p>
+    <w:p>
+      <w:pPr>
+        <w:pStyle w:val="BodyText"/>
+      </w:pPr>
+      <w:r>
+        <w:t xml:space="preserve">Os dados precisam estar organizados para que possam ser analisados, portanto é necessário transformar os dados brutos coletados previamente para construir uma Tabela Analítica Base (ABT, no inglês), que servirá para realizar a análise exploratória dos dados, desenvolver modelos preditivos ou construir produtos de dados como relatórios e dashboards.</w:t>
+      </w:r>
+    </w:p>
+    <w:p>
+      <w:pPr>
+        <w:pStyle w:val="DefinitionTerm"/>
+      </w:pPr>
+      <w:r>
+        <w:t xml:space="preserve">Por exemplo:</w:t>
+      </w:r>
+    </w:p>
+    <w:p>
+      <w:pPr>
+        <w:pStyle w:val="Definition"/>
+      </w:pPr>
+      <w:r>
+        <w:rPr>
+          <w:iCs/>
+          <w:i/>
+        </w:rPr>
+        <w:t xml:space="preserve">No caso da Netflix, o analista de dados poderia fazer as limpezas e cruzamentos de tabelas de dados necessárias, analisar a distribuição das variáveis, identificar a variável</w:t>
+      </w:r>
+      <w:r>
+        <w:rPr>
+          <w:iCs/>
+          <w:i/>
+        </w:rPr>
+        <w:t xml:space="preserve"> </w:t>
+      </w:r>
+      <w:r>
+        <w:rPr>
+          <w:iCs/>
+          <w:i/>
+        </w:rPr>
+        <w:t xml:space="preserve">“</w:t>
+      </w:r>
+      <w:r>
+        <w:rPr>
+          <w:iCs/>
+          <w:i/>
+        </w:rPr>
+        <w:t xml:space="preserve">alvo</w:t>
+      </w:r>
+      <w:r>
+        <w:rPr>
+          <w:iCs/>
+          <w:i/>
+        </w:rPr>
+        <w:t xml:space="preserve">”</w:t>
+      </w:r>
+      <w:r>
+        <w:rPr>
+          <w:iCs/>
+          <w:i/>
+        </w:rPr>
+        <w:t xml:space="preserve"> </w:t>
+      </w:r>
+      <w:r>
+        <w:rPr>
+          <w:iCs/>
+          <w:i/>
+        </w:rPr>
+        <w:t xml:space="preserve">(aquela que é utilizada para modelos preditivos, por exemplo), detectar valores ausentes, verificar valores extremos ou outliers, analisar correlações e autocorrelações dos dados, identificar tendências e sazonalidades, dentre outras análises que podem ser úteis.</w:t>
+      </w:r>
+    </w:p>
+    <w:p>
+      <w:pPr>
+        <w:pStyle w:val="FirstParagraph"/>
+      </w:pPr>
+      <w:r>
+        <w:t xml:space="preserve">Nessa etapa são fundamentais conhecimentos e habilidades em estatística, programação e visualização de dados.</w:t>
+      </w:r>
+    </w:p>
+    <w:p>
+      <w:pPr>
+        <w:pStyle w:val="BodyText"/>
+      </w:pPr>
+      <w:r>
+        <w:t xml:space="preserve">O conhecimento de estatística básica pode ser fundamental para se destacar nesta etapa. O curso de</w:t>
+      </w:r>
+      <w:r>
+        <w:t xml:space="preserve"> </w:t>
+      </w:r>
+      <w:hyperlink r:id="rId48">
+        <w:r>
+          <w:rPr>
+            <w:rStyle w:val="Hyperlink"/>
+            <w:bCs/>
+            <w:b/>
+          </w:rPr>
+          <w:t xml:space="preserve">Estatística para Análise de Dados usando Python</w:t>
+        </w:r>
+      </w:hyperlink>
+      <w:r>
+        <w:t xml:space="preserve"> </w:t>
+      </w:r>
+      <w:r>
+        <w:t xml:space="preserve">ensina todos os fundamentos necessários.</w:t>
+      </w:r>
+    </w:p>
+    <w:p>
+      <w:pPr>
+        <w:pStyle w:val="BodyText"/>
+      </w:pPr>
+      <w:r>
+        <w:t xml:space="preserve">As principais ferramentas utilizadas para essas análises são linguagens de programação como R e Python, pacotes de tratamento e exploração de dados como</w:t>
+      </w:r>
+      <w:r>
+        <w:t xml:space="preserve"> </w:t>
+      </w:r>
+      <w:r>
+        <w:rPr>
+          <w:rStyle w:val="VerbatimChar"/>
+        </w:rPr>
+        <w:t xml:space="preserve">tidyverse</w:t>
+      </w:r>
+      <w:r>
+        <w:t xml:space="preserve"> </w:t>
+      </w:r>
+      <w:r>
+        <w:t xml:space="preserve">e</w:t>
+      </w:r>
+      <w:r>
+        <w:t xml:space="preserve"> </w:t>
+      </w:r>
+      <w:r>
+        <w:rPr>
+          <w:rStyle w:val="VerbatimChar"/>
+        </w:rPr>
+        <w:t xml:space="preserve">pandas</w:t>
+      </w:r>
+      <w:r>
+        <w:t xml:space="preserve"> </w:t>
+      </w:r>
+      <w:r>
+        <w:t xml:space="preserve">e pacotes de visualização de dados como</w:t>
+      </w:r>
+      <w:r>
+        <w:t xml:space="preserve"> </w:t>
+      </w:r>
+      <w:r>
+        <w:rPr>
+          <w:rStyle w:val="VerbatimChar"/>
+        </w:rPr>
+        <w:t xml:space="preserve">ggplot2</w:t>
+      </w:r>
+      <w:r>
+        <w:t xml:space="preserve"> </w:t>
+      </w:r>
+      <w:r>
+        <w:t xml:space="preserve">e</w:t>
+      </w:r>
+      <w:r>
+        <w:t xml:space="preserve"> </w:t>
+      </w:r>
+      <w:r>
+        <w:rPr>
+          <w:rStyle w:val="VerbatimChar"/>
+        </w:rPr>
+        <w:t xml:space="preserve">matplotlib</w:t>
+      </w:r>
+      <w:r>
+        <w:t xml:space="preserve">.</w:t>
+      </w:r>
+    </w:p>
+    <w:bookmarkEnd w:id="49"/>
+    <w:bookmarkStart w:id="56" w:name="modelagem"/>
     <w:p>
       <w:pPr>
         <w:pStyle w:val="Heading2"/>
       </w:pPr>
       <w:r>
         <w:t xml:space="preserve">2.4 Modelagem</w:t>
-      </w:r>
-    </w:p>
-    <w:p>
-      <w:pPr>
-        <w:pStyle w:val="FirstParagraph"/>
-      </w:pPr>
-      <w:r>
-        <w:t xml:space="preserve">Nessa etapa o objetivo é levantar e experimentar possíveis soluções baseadas em dados para o problema identificado previamente, podendo ser: </w:t>
-      </w:r>
-    </w:p>
-    <w:p>
-      <w:pPr>
-        <w:numPr>
-          <w:ilvl w:val="0"/>
-          <w:numId w:val="1002"/>
-        </w:numPr>
-      </w:pPr>
-      <w:r>
-        <w:t xml:space="preserve">Simples consultas SQL para agregar e sumarizar dados e informações;</w:t>
-      </w:r>
-    </w:p>
-    <w:p>
-      <w:pPr>
-        <w:numPr>
-          <w:ilvl w:val="0"/>
-          <w:numId w:val="1002"/>
-        </w:numPr>
-      </w:pPr>
-      <w:r>
-        <w:t xml:space="preserve">Análises estatísticas como testes de hipótese, análise de regressão e outras;</w:t>
-      </w:r>
-    </w:p>
-    <w:p>
-      <w:pPr>
-        <w:numPr>
-          <w:ilvl w:val="0"/>
-          <w:numId w:val="1002"/>
-        </w:numPr>
-      </w:pPr>
-      <w:r>
-        <w:t xml:space="preserve">Modelos econométricos para explicar relações, produzir inferências ou previsões;</w:t>
-      </w:r>
-    </w:p>
-    <w:p>
-      <w:pPr>
-        <w:numPr>
-          <w:ilvl w:val="0"/>
-          <w:numId w:val="1002"/>
-        </w:numPr>
-      </w:pPr>
-      <w:r>
-        <w:t xml:space="preserve">Modelos preditivos com técnicas de machine learning. </w:t>
-      </w:r>
-    </w:p>
-    <w:p>
-      <w:pPr>
-        <w:pStyle w:val="FirstParagraph"/>
-      </w:pPr>
-      <w:r>
-        <w:t xml:space="preserve">A técnica escolhida depende diretamente da definição do problema e dos dados escolhidos, além de ser preferível, a depender do contexto, técnicas/soluções simples e rápidas. </w:t>
-      </w:r>
-    </w:p>
-    <w:p>
-      <w:pPr>
-        <w:pStyle w:val="BodyText"/>
-      </w:pPr>
-      <w:r>
-        <w:t xml:space="preserve">No mundo real o tempo custa dinheiro e implementar algoritmos complexos e avançados em produção gera uma fatura no final do mês que precisa ser paga.</w:t>
-      </w:r>
-    </w:p>
-    <w:p>
-      <w:pPr>
-        <w:pStyle w:val="BodyText"/>
-      </w:pPr>
-      <w:r>
-        <w:t xml:space="preserve">No exemplo anterior da Netflix, o analista poderia focar, por exemplo, em uma solução de redução de Churn, identificando o perfil de usuários que cancelaram a assinatura e prevendo a probabilidade de ocorrer o cancelamento (risco de evasão), o que possibilita a tomada de decisão para minimizar essa evasão de usuários. </w:t>
       </w:r>
     </w:p>
     <w:tbl>
@@ -1075,30 +1346,30 @@
       <w:tr>
         <w:tc>
           <w:tcPr/>
-          <w:bookmarkStart w:id="50" w:name="fig-539a35d47e664c97a50115a146a7f1bd-5"/>
+          <w:bookmarkStart w:id="54" w:name="fig-539a35d47e664c97a50115a146a7f1bd-5"/>
           <w:p>
             <w:pPr>
               <w:pStyle w:val="Compact"/>
               <w:jc w:val="center"/>
             </w:pPr>
-            <w:bookmarkStart w:id="49" w:name="fig-539a35d47e664c97a50115a146a7f1bd-5"/>
+            <w:bookmarkStart w:id="53" w:name="fig-539a35d47e664c97a50115a146a7f1bd-5"/>
             <w:r>
               <w:drawing>
                 <wp:inline>
                   <wp:extent cx="5334000" cy="2917943"/>
                   <wp:effectExtent b="0" l="0" r="0" t="0"/>
-                  <wp:docPr descr="" title="" id="47" name="Picture"/>
+                  <wp:docPr descr="" title="" id="51" name="Picture"/>
                   <a:graphic>
                     <a:graphicData uri="http://schemas.openxmlformats.org/drawingml/2006/picture">
                       <pic:pic>
                         <pic:nvPicPr>
-                          <pic:cNvPr descr="imagens/modelagem_ex.png" id="48" name="Picture"/>
+                          <pic:cNvPr descr="imagens/modelagem_ex.png" id="52" name="Picture"/>
                           <pic:cNvPicPr>
                             <a:picLocks noChangeArrowheads="1" noChangeAspect="1"/>
                           </pic:cNvPicPr>
                         </pic:nvPicPr>
                         <pic:blipFill>
-                          <a:blip r:embed="rId46"/>
+                          <a:blip r:embed="rId50"/>
                           <a:stretch>
                             <a:fillRect/>
                           </a:stretch>
@@ -1124,7 +1395,7 @@
                 </wp:inline>
               </w:drawing>
             </w:r>
-            <w:bookmarkEnd w:id="49"/>
+            <w:bookmarkEnd w:id="53"/>
           </w:p>
           <w:p>
             <w:pPr>
@@ -1136,7 +1407,7 @@
               <w:pStyle w:val="ImageCaption"/>
             </w:pPr>
           </w:p>
-          <w:bookmarkEnd w:id="50"/>
+          <w:bookmarkEnd w:id="54"/>
         </w:tc>
       </w:tr>
     </w:tbl>
@@ -1145,41 +1416,183 @@
         <w:pStyle w:val="BodyText"/>
       </w:pPr>
       <w:r>
-        <w:t xml:space="preserve">Em outras palavras, poderiam ser empregados modelos supervisionados de classificação, usando técnicas de machine learning.</w:t>
-      </w:r>
-    </w:p>
-    <w:p>
-      <w:pPr>
-        <w:pStyle w:val="BodyText"/>
-      </w:pPr>
-      <w:r>
-        <w:t xml:space="preserve">Nessa etapa é fundamental o conhecimento de uma ampla gama de técnicas estatísticas, econométricas e de machine learning, domínio de algoritmos e pacotes computacionais para implementar essas técnicas com linguagens de programação, como o R e o Python e, dependendo do contexto, conhecimento de ferramentas para processamento de Big Data.</w:t>
-      </w:r>
-    </w:p>
-    <w:bookmarkEnd w:id="51"/>
-    <w:bookmarkStart w:id="57" w:name="validação"/>
+        <w:t xml:space="preserve">Nessa etapa o objetivo é levantar e experimentar possíveis soluções baseadas em dados para o problema identificado previamente, podendo ser: </w:t>
+      </w:r>
+    </w:p>
+    <w:p>
+      <w:pPr>
+        <w:numPr>
+          <w:ilvl w:val="0"/>
+          <w:numId w:val="1003"/>
+        </w:numPr>
+      </w:pPr>
+      <w:r>
+        <w:t xml:space="preserve">Simples consultas SQL para agregar e sumarizar dados e informações;</w:t>
+      </w:r>
+    </w:p>
+    <w:p>
+      <w:pPr>
+        <w:numPr>
+          <w:ilvl w:val="0"/>
+          <w:numId w:val="1003"/>
+        </w:numPr>
+      </w:pPr>
+      <w:r>
+        <w:t xml:space="preserve">Análises estatísticas como testes de hipótese, análise de regressão e outras;</w:t>
+      </w:r>
+    </w:p>
+    <w:p>
+      <w:pPr>
+        <w:numPr>
+          <w:ilvl w:val="0"/>
+          <w:numId w:val="1003"/>
+        </w:numPr>
+      </w:pPr>
+      <w:r>
+        <w:t xml:space="preserve">Modelos econométricos para explicar relações, produzir inferências ou previsões;</w:t>
+      </w:r>
+    </w:p>
+    <w:p>
+      <w:pPr>
+        <w:numPr>
+          <w:ilvl w:val="0"/>
+          <w:numId w:val="1003"/>
+        </w:numPr>
+      </w:pPr>
+      <w:r>
+        <w:t xml:space="preserve">Modelos preditivos com técnicas de</w:t>
+      </w:r>
+      <w:r>
+        <w:t xml:space="preserve"> </w:t>
+      </w:r>
+      <w:r>
+        <w:rPr>
+          <w:iCs/>
+          <w:i/>
+        </w:rPr>
+        <w:t xml:space="preserve">machine learning</w:t>
+      </w:r>
+      <w:r>
+        <w:t xml:space="preserve">. </w:t>
+      </w:r>
+    </w:p>
+    <w:p>
+      <w:pPr>
+        <w:pStyle w:val="FirstParagraph"/>
+      </w:pPr>
+      <w:r>
+        <w:t xml:space="preserve">A técnica escolhida depende diretamente da definição do problema e dos dados escolhidos, além de ser preferível, a depender do contexto, técnicas/soluções simples e rápidas. </w:t>
+      </w:r>
+    </w:p>
+    <w:p>
+      <w:pPr>
+        <w:pStyle w:val="BodyText"/>
+      </w:pPr>
+      <w:r>
+        <w:t xml:space="preserve">No mundo real o tempo custa dinheiro e implementar algoritmos complexos e avançados em produção gera uma fatura no final do mês que precisa ser paga.</w:t>
+      </w:r>
+    </w:p>
+    <w:p>
+      <w:pPr>
+        <w:pStyle w:val="DefinitionTerm"/>
+      </w:pPr>
+      <w:r>
+        <w:rPr>
+          <w:bCs/>
+          <w:b/>
+        </w:rPr>
+        <w:t xml:space="preserve">Por exemplo:</w:t>
+      </w:r>
+    </w:p>
+    <w:p>
+      <w:pPr>
+        <w:pStyle w:val="Definition"/>
+      </w:pPr>
+      <w:r>
+        <w:rPr>
+          <w:iCs/>
+          <w:i/>
+        </w:rPr>
+        <w:t xml:space="preserve">No caso da Netflix, o analista poderia focar, por exemplo, em uma solução de redução de Churn, identificando o perfil de usuários que cancelaram a assinatura e prevendo a probabilidade de ocorrer o cancelamento (risco de evasão), o que possibilita a tomada de decisão para minimizar essa evasão de usuários.</w:t>
+      </w:r>
+    </w:p>
+    <w:p>
+      <w:pPr>
+        <w:pStyle w:val="FirstParagraph"/>
+      </w:pPr>
+      <w:r>
+        <w:t xml:space="preserve">Em outras palavras, poderiam ser empregados modelos supervisionados de classificação, usando técnicas de</w:t>
+      </w:r>
+      <w:r>
+        <w:t xml:space="preserve"> </w:t>
+      </w:r>
+      <w:r>
+        <w:rPr>
+          <w:iCs/>
+          <w:i/>
+        </w:rPr>
+        <w:t xml:space="preserve">machine learning</w:t>
+      </w:r>
+      <w:r>
+        <w:t xml:space="preserve">.</w:t>
+      </w:r>
+    </w:p>
+    <w:p>
+      <w:pPr>
+        <w:pStyle w:val="BodyText"/>
+      </w:pPr>
+      <w:r>
+        <w:t xml:space="preserve">Aprenda mais sobre os principais modelos e técnicas de previsão no curso</w:t>
+      </w:r>
+      <w:r>
+        <w:t xml:space="preserve"> </w:t>
+      </w:r>
+      <w:hyperlink r:id="rId55">
+        <w:r>
+          <w:rPr>
+            <w:rStyle w:val="Hyperlink"/>
+            <w:bCs/>
+            <w:b/>
+          </w:rPr>
+          <w:t xml:space="preserve">Modelagem e Previsão usando Python</w:t>
+        </w:r>
+      </w:hyperlink>
+      <w:r>
+        <w:t xml:space="preserve"> </w:t>
+      </w:r>
+      <w:r>
+        <w:t xml:space="preserve">da Análise Macro.</w:t>
+      </w:r>
+    </w:p>
+    <w:p>
+      <w:pPr>
+        <w:pStyle w:val="BodyText"/>
+      </w:pPr>
+      <w:r>
+        <w:t xml:space="preserve">Nessa etapa é fundamental o conhecimento de uma ampla gama de técnicas estatísticas, econométricas e de</w:t>
+      </w:r>
+      <w:r>
+        <w:t xml:space="preserve"> </w:t>
+      </w:r>
+      <w:r>
+        <w:rPr>
+          <w:iCs/>
+          <w:i/>
+        </w:rPr>
+        <w:t xml:space="preserve">machine learning</w:t>
+      </w:r>
+      <w:r>
+        <w:t xml:space="preserve">, domínio de algoritmos e pacotes computacionais para implementar essas técnicas com linguagens de programação, como o R e o Python e, dependendo do contexto, conhecimento de ferramentas para processamento de Big Data.</w:t>
+      </w:r>
+    </w:p>
+    <w:bookmarkEnd w:id="56"/>
+    <w:bookmarkStart w:id="62" w:name="validação"/>
     <w:p>
       <w:pPr>
         <w:pStyle w:val="Heading2"/>
       </w:pPr>
       <w:r>
         <w:t xml:space="preserve">2.5 Validação</w:t>
-      </w:r>
-    </w:p>
-    <w:p>
-      <w:pPr>
-        <w:pStyle w:val="FirstParagraph"/>
-      </w:pPr>
-      <w:r>
-        <w:t xml:space="preserve">Nessa etapa o objetivo é avaliar se a solução analítica baseada em dados é capaz de resolver o problema, podendo ser analisadas as métricas de acurácia de modelos, os resultados estatísticos e econométricos de testes ou ainda o feedback do usuário / stakeholder em caso de soluções simples, como entrega de informações e insights em relatórios/dashboards.</w:t>
-      </w:r>
-    </w:p>
-    <w:p>
-      <w:pPr>
-        <w:pStyle w:val="BodyText"/>
-      </w:pPr>
-      <w:r>
-        <w:t xml:space="preserve">No exemplo anterior da Netflix, o analista poderia analisar a acurácia de diferentes modelos usando amostras de treino/teste, validação cruzada, além de verificar a importância das variáveis utilizadas. </w:t>
       </w:r>
     </w:p>
     <w:tbl>
@@ -1196,30 +1609,30 @@
       <w:tr>
         <w:tc>
           <w:tcPr/>
-          <w:bookmarkStart w:id="56" w:name="fig-539a35d47e664c97a50115a146a7f1bd-6"/>
+          <w:bookmarkStart w:id="61" w:name="fig-539a35d47e664c97a50115a146a7f1bd-6"/>
           <w:p>
             <w:pPr>
               <w:pStyle w:val="Compact"/>
               <w:jc w:val="center"/>
             </w:pPr>
-            <w:bookmarkStart w:id="55" w:name="fig-539a35d47e664c97a50115a146a7f1bd-6"/>
+            <w:bookmarkStart w:id="60" w:name="fig-539a35d47e664c97a50115a146a7f1bd-6"/>
             <w:r>
               <w:drawing>
                 <wp:inline>
                   <wp:extent cx="5334000" cy="2917943"/>
                   <wp:effectExtent b="0" l="0" r="0" t="0"/>
-                  <wp:docPr descr="" title="" id="53" name="Picture"/>
+                  <wp:docPr descr="" title="" id="58" name="Picture"/>
                   <a:graphic>
                     <a:graphicData uri="http://schemas.openxmlformats.org/drawingml/2006/picture">
                       <pic:pic>
                         <pic:nvPicPr>
-                          <pic:cNvPr descr="imagens/validacao_ex.png" id="54" name="Picture"/>
+                          <pic:cNvPr descr="imagens/validacao_ex.png" id="59" name="Picture"/>
                           <pic:cNvPicPr>
                             <a:picLocks noChangeArrowheads="1" noChangeAspect="1"/>
                           </pic:cNvPicPr>
                         </pic:nvPicPr>
                         <pic:blipFill>
-                          <a:blip r:embed="rId52"/>
+                          <a:blip r:embed="rId57"/>
                           <a:stretch>
                             <a:fillRect/>
                           </a:stretch>
@@ -1245,7 +1658,7 @@
                 </wp:inline>
               </w:drawing>
             </w:r>
-            <w:bookmarkEnd w:id="55"/>
+            <w:bookmarkEnd w:id="60"/>
           </w:p>
           <w:p>
             <w:pPr>
@@ -1257,7 +1670,7 @@
               <w:pStyle w:val="ImageCaption"/>
             </w:pPr>
           </w:p>
-          <w:bookmarkEnd w:id="56"/>
+          <w:bookmarkEnd w:id="61"/>
         </w:tc>
       </w:tr>
     </w:tbl>
@@ -1266,6 +1679,79 @@
         <w:pStyle w:val="BodyText"/>
       </w:pPr>
       <w:r>
+        <w:t xml:space="preserve">Nessa etapa o objetivo é avaliar se a solução analítica baseada em dados é capaz de resolver o problema, podendo ser analisadas as métricas de acurácia de modelos, os resultados estatísticos e econométricos de testes ou ainda o</w:t>
+      </w:r>
+      <w:r>
+        <w:t xml:space="preserve"> </w:t>
+      </w:r>
+      <w:r>
+        <w:rPr>
+          <w:iCs/>
+          <w:i/>
+        </w:rPr>
+        <w:t xml:space="preserve">feedback</w:t>
+      </w:r>
+      <w:r>
+        <w:t xml:space="preserve"> </w:t>
+      </w:r>
+      <w:r>
+        <w:t xml:space="preserve">do usuário/</w:t>
+      </w:r>
+      <w:r>
+        <w:rPr>
+          <w:iCs/>
+          <w:i/>
+        </w:rPr>
+        <w:t xml:space="preserve">stakeholder</w:t>
+      </w:r>
+      <w:r>
+        <w:t xml:space="preserve"> </w:t>
+      </w:r>
+      <w:r>
+        <w:t xml:space="preserve">em caso de soluções simples, como entrega de informações e</w:t>
+      </w:r>
+      <w:r>
+        <w:t xml:space="preserve"> </w:t>
+      </w:r>
+      <w:r>
+        <w:rPr>
+          <w:iCs/>
+          <w:i/>
+        </w:rPr>
+        <w:t xml:space="preserve">insights</w:t>
+      </w:r>
+      <w:r>
+        <w:t xml:space="preserve"> </w:t>
+      </w:r>
+      <w:r>
+        <w:t xml:space="preserve">em relatórios/dashboards.</w:t>
+      </w:r>
+    </w:p>
+    <w:p>
+      <w:pPr>
+        <w:pStyle w:val="DefinitionTerm"/>
+      </w:pPr>
+      <w:r>
+        <w:t xml:space="preserve">Por exemplo:</w:t>
+      </w:r>
+    </w:p>
+    <w:p>
+      <w:pPr>
+        <w:pStyle w:val="Definition"/>
+      </w:pPr>
+      <w:r>
+        <w:rPr>
+          <w:iCs/>
+          <w:i/>
+        </w:rPr>
+        <w:t xml:space="preserve">No caso da Netflix, o analista poderia analisar a acurácia de diferentes modelos usando amostras de treino/teste, validação cruzada, além de verificar a importância das variáveis utilizadas.</w:t>
+      </w:r>
+    </w:p>
+    <w:p>
+      <w:pPr>
+        <w:pStyle w:val="FirstParagraph"/>
+      </w:pPr>
+      <w:r>
         <w:t xml:space="preserve">O analista também deve ser capaz de fazer escolhas e tomar decisões sem que isso prejudique ou deturpe os resultados encontrados.</w:t>
       </w:r>
     </w:p>
@@ -1274,41 +1760,41 @@
         <w:pStyle w:val="BodyText"/>
       </w:pPr>
       <w:r>
+        <w:t xml:space="preserve">Aprenda mais sobre métricas e avaliação de modelos de previsão no curso</w:t>
+      </w:r>
+      <w:r>
+        <w:t xml:space="preserve"> </w:t>
+      </w:r>
+      <w:hyperlink r:id="rId55">
+        <w:r>
+          <w:rPr>
+            <w:rStyle w:val="Hyperlink"/>
+            <w:bCs/>
+            <w:b/>
+          </w:rPr>
+          <w:t xml:space="preserve">Modelagem e Previsão usando Python</w:t>
+        </w:r>
+      </w:hyperlink>
+      <w:r>
+        <w:t xml:space="preserve">.</w:t>
+      </w:r>
+    </w:p>
+    <w:p>
+      <w:pPr>
+        <w:pStyle w:val="BodyText"/>
+      </w:pPr>
+      <w:r>
         <w:t xml:space="preserve">Nesta etapa é fundamental o conhecimento em amostragem de dados, interpretação estatística e programação usando linguagens como R e Python.</w:t>
       </w:r>
     </w:p>
-    <w:bookmarkEnd w:id="57"/>
-    <w:bookmarkStart w:id="63" w:name="implantação"/>
+    <w:bookmarkEnd w:id="62"/>
+    <w:bookmarkStart w:id="70" w:name="implantação"/>
     <w:p>
       <w:pPr>
         <w:pStyle w:val="Heading2"/>
       </w:pPr>
       <w:r>
         <w:t xml:space="preserve">2.6 Implantação</w:t>
-      </w:r>
-    </w:p>
-    <w:p>
-      <w:pPr>
-        <w:pStyle w:val="FirstParagraph"/>
-      </w:pPr>
-      <w:r>
-        <w:t xml:space="preserve">Na última etapa do ciclo de análise de dados o objetivo é comunicar os resultados do trabalho para os stakeholders e usuários, permitindo a tomada de decisão baseada em dados. </w:t>
-      </w:r>
-    </w:p>
-    <w:p>
-      <w:pPr>
-        <w:pStyle w:val="BodyText"/>
-      </w:pPr>
-      <w:r>
-        <w:t xml:space="preserve">Isso pode se traduzir na implementação em ambiente de produção de um modelo preditivo, um sistema de recomendação, uma dashboard ou relatório automatizado, dentre outras possibilidades.</w:t>
-      </w:r>
-    </w:p>
-    <w:p>
-      <w:pPr>
-        <w:pStyle w:val="BodyText"/>
-      </w:pPr>
-      <w:r>
-        <w:t xml:space="preserve">No exemplo anterior da Netflix, o analista poderia elaborar uma apresentação para os tomadores de decisão da companhia, permitindo a elaboração de estratégias para reter os usuários que possuem alta probabilidade de Churn. </w:t>
       </w:r>
     </w:p>
     <w:tbl>
@@ -1325,30 +1811,30 @@
       <w:tr>
         <w:tc>
           <w:tcPr/>
-          <w:bookmarkStart w:id="62" w:name="fig-539a35d47e664c97a50115a146a7f1bd-7"/>
+          <w:bookmarkStart w:id="67" w:name="fig-539a35d47e664c97a50115a146a7f1bd-7"/>
           <w:p>
             <w:pPr>
               <w:pStyle w:val="Compact"/>
               <w:jc w:val="center"/>
             </w:pPr>
-            <w:bookmarkStart w:id="61" w:name="fig-539a35d47e664c97a50115a146a7f1bd-7"/>
+            <w:bookmarkStart w:id="66" w:name="fig-539a35d47e664c97a50115a146a7f1bd-7"/>
             <w:r>
               <w:drawing>
                 <wp:inline>
                   <wp:extent cx="5334000" cy="2917943"/>
                   <wp:effectExtent b="0" l="0" r="0" t="0"/>
-                  <wp:docPr descr="" title="" id="59" name="Picture"/>
+                  <wp:docPr descr="" title="" id="64" name="Picture"/>
                   <a:graphic>
                     <a:graphicData uri="http://schemas.openxmlformats.org/drawingml/2006/picture">
                       <pic:pic>
                         <pic:nvPicPr>
-                          <pic:cNvPr descr="imagens/implantacao_ex.png" id="60" name="Picture"/>
+                          <pic:cNvPr descr="imagens/implantacao_ex.png" id="65" name="Picture"/>
                           <pic:cNvPicPr>
                             <a:picLocks noChangeArrowheads="1" noChangeAspect="1"/>
                           </pic:cNvPicPr>
                         </pic:nvPicPr>
                         <pic:blipFill>
-                          <a:blip r:embed="rId58"/>
+                          <a:blip r:embed="rId63"/>
                           <a:stretch>
                             <a:fillRect/>
                           </a:stretch>
@@ -1374,7 +1860,7 @@
                 </wp:inline>
               </w:drawing>
             </w:r>
-            <w:bookmarkEnd w:id="61"/>
+            <w:bookmarkEnd w:id="66"/>
           </w:p>
           <w:p>
             <w:pPr>
@@ -1386,7 +1872,7 @@
               <w:pStyle w:val="ImageCaption"/>
             </w:pPr>
           </w:p>
-          <w:bookmarkEnd w:id="62"/>
+          <w:bookmarkEnd w:id="67"/>
         </w:tc>
       </w:tr>
     </w:tbl>
@@ -1395,6 +1881,62 @@
         <w:pStyle w:val="BodyText"/>
       </w:pPr>
       <w:r>
+        <w:t xml:space="preserve">Na última etapa do ciclo de análise de dados o objetivo é comunicar os resultados do trabalho para os</w:t>
+      </w:r>
+      <w:r>
+        <w:t xml:space="preserve"> </w:t>
+      </w:r>
+      <w:r>
+        <w:rPr>
+          <w:iCs/>
+          <w:i/>
+        </w:rPr>
+        <w:t xml:space="preserve">stakeholders</w:t>
+      </w:r>
+      <w:r>
+        <w:t xml:space="preserve"> </w:t>
+      </w:r>
+      <w:r>
+        <w:t xml:space="preserve">e usuários, permitindo a tomada de decisão baseada em dados. </w:t>
+      </w:r>
+    </w:p>
+    <w:p>
+      <w:pPr>
+        <w:pStyle w:val="BodyText"/>
+      </w:pPr>
+      <w:r>
+        <w:t xml:space="preserve">Isso pode se traduzir na implementação em ambiente de produção de um modelo preditivo, um sistema de recomendação, uma dashboard ou relatório automatizado, dentre outras possibilidades.</w:t>
+      </w:r>
+    </w:p>
+    <w:p>
+      <w:pPr>
+        <w:pStyle w:val="DefinitionTerm"/>
+      </w:pPr>
+      <w:r>
+        <w:rPr>
+          <w:bCs/>
+          <w:b/>
+        </w:rPr>
+        <w:t xml:space="preserve">Por exemplo:</w:t>
+      </w:r>
+    </w:p>
+    <w:p>
+      <w:pPr>
+        <w:pStyle w:val="Definition"/>
+      </w:pPr>
+      <w:r>
+        <w:rPr>
+          <w:iCs/>
+          <w:i/>
+        </w:rPr>
+        <w:t xml:space="preserve">No caso da Netflix, o analista poderia elaborar uma apresentação para os tomadores de decisão da companhia, permitindo a elaboração de estratégias para reter os usuários que possuem alta probabilidade de Churn.</w:t>
+      </w:r>
+    </w:p>
+    <w:p>
+      <w:pPr>
+        <w:pStyle w:val="FirstParagraph"/>
+      </w:pPr>
+      <w:r>
         <w:t xml:space="preserve">O modelo de classificação poderia, adicionalmente, ser implementado em produção para, por exemplo, automaticamente recomendar títulos ou oferecer descontos para usuários com probabilidade de evasão.</w:t>
       </w:r>
     </w:p>
@@ -1403,12 +1945,87 @@
         <w:pStyle w:val="BodyText"/>
       </w:pPr>
       <w:r>
-        <w:t xml:space="preserve">Nesta etapa é fundamental habilidades não técnicas de comunicação interpessoal, apresentação e argumentação, além de habilidades técnicas de infraestrutura e serviços de Cloud e deploy de modelos.</w:t>
-      </w:r>
-    </w:p>
-    <w:bookmarkEnd w:id="63"/>
-    <w:bookmarkEnd w:id="64"/>
-    <w:bookmarkStart w:id="65" w:name="conclusão"/>
+        <w:t xml:space="preserve">Aprenda mais sobre a produção de relatórios e apresentações automatizadas com o curso</w:t>
+      </w:r>
+      <w:r>
+        <w:t xml:space="preserve"> </w:t>
+      </w:r>
+      <w:hyperlink r:id="rId68">
+        <w:r>
+          <w:rPr>
+            <w:rStyle w:val="Hyperlink"/>
+            <w:bCs/>
+            <w:b/>
+          </w:rPr>
+          <w:t xml:space="preserve">Produção de Relatórios Automáticos usando Python</w:t>
+        </w:r>
+      </w:hyperlink>
+      <w:r>
+        <w:t xml:space="preserve">. Para ir além, confira o curso de</w:t>
+      </w:r>
+      <w:r>
+        <w:t xml:space="preserve"> </w:t>
+      </w:r>
+      <w:hyperlink r:id="rId69">
+        <w:r>
+          <w:rPr>
+            <w:rStyle w:val="Hyperlink"/>
+            <w:bCs/>
+            <w:b/>
+          </w:rPr>
+          <w:t xml:space="preserve">Produção de Dashboards Automáticos usando Python</w:t>
+        </w:r>
+      </w:hyperlink>
+      <w:r>
+        <w:t xml:space="preserve"> </w:t>
+      </w:r>
+      <w:r>
+        <w:t xml:space="preserve">que implementa diversos exemplos de dashboards de análise de dados.</w:t>
+      </w:r>
+    </w:p>
+    <w:p>
+      <w:pPr>
+        <w:pStyle w:val="BodyText"/>
+      </w:pPr>
+      <w:r>
+        <w:t xml:space="preserve">Nesta etapa é fundamental habilidades não técnicas de comunicação interpessoal, apresentação e argumentação, além de habilidades técnicas de infraestrutura e serviços de</w:t>
+      </w:r>
+      <w:r>
+        <w:t xml:space="preserve"> </w:t>
+      </w:r>
+      <w:r>
+        <w:rPr>
+          <w:iCs/>
+          <w:i/>
+        </w:rPr>
+        <w:t xml:space="preserve">Cloud</w:t>
+      </w:r>
+      <w:r>
+        <w:t xml:space="preserve"> </w:t>
+      </w:r>
+      <w:r>
+        <w:t xml:space="preserve">e</w:t>
+      </w:r>
+      <w:r>
+        <w:t xml:space="preserve"> </w:t>
+      </w:r>
+      <w:r>
+        <w:rPr>
+          <w:iCs/>
+          <w:i/>
+        </w:rPr>
+        <w:t xml:space="preserve">deploy</w:t>
+      </w:r>
+      <w:r>
+        <w:t xml:space="preserve"> </w:t>
+      </w:r>
+      <w:r>
+        <w:t xml:space="preserve">de modelos.</w:t>
+      </w:r>
+    </w:p>
+    <w:bookmarkEnd w:id="70"/>
+    <w:bookmarkEnd w:id="71"/>
+    <w:bookmarkStart w:id="74" w:name="conclusão"/>
     <w:p>
       <w:pPr>
         <w:pStyle w:val="Heading1"/>
@@ -1441,7 +2058,127 @@
         <w:t xml:space="preserve">Neste ebook apresentamos uma visão geral sobre o processo de análise de dados, exemplos de aplicações e uso e as habilidades e ferramentas necessárias para trabalhar na área.</w:t>
       </w:r>
     </w:p>
-    <w:bookmarkEnd w:id="65"/>
+    <w:bookmarkStart w:id="73" w:name="quer-aprender-mais"/>
+    <w:p>
+      <w:pPr>
+        <w:pStyle w:val="Heading2"/>
+      </w:pPr>
+      <w:r>
+        <w:t xml:space="preserve">3.1</w:t>
+      </w:r>
+      <w:r>
+        <w:t xml:space="preserve"> </w:t>
+      </w:r>
+      <w:r>
+        <w:rPr>
+          <w:bCs/>
+          <w:b/>
+        </w:rPr>
+        <w:t xml:space="preserve">Quer aprender mais?</w:t>
+      </w:r>
+    </w:p>
+    <w:p>
+      <w:pPr>
+        <w:pStyle w:val="FirstParagraph"/>
+      </w:pPr>
+      <w:hyperlink r:id="rId72">
+        <w:r>
+          <w:rPr>
+            <w:rStyle w:val="Hyperlink"/>
+            <w:bCs/>
+            <w:b/>
+          </w:rPr>
+          <w:t xml:space="preserve">Clique aqui para fazer seu cadastro no Boletim AM e baixar códigos de análise de dados</w:t>
+        </w:r>
+      </w:hyperlink>
+      <w:r>
+        <w:t xml:space="preserve">, além de receber novos exercícios com exemplos reais envolvendo as áreas de:</w:t>
+      </w:r>
+    </w:p>
+    <w:p>
+      <w:pPr>
+        <w:numPr>
+          <w:ilvl w:val="0"/>
+          <w:numId w:val="1004"/>
+        </w:numPr>
+      </w:pPr>
+      <w:r>
+        <w:rPr>
+          <w:iCs/>
+          <w:i/>
+        </w:rPr>
+        <w:t xml:space="preserve">Data Science</w:t>
+      </w:r>
+    </w:p>
+    <w:p>
+      <w:pPr>
+        <w:numPr>
+          <w:ilvl w:val="0"/>
+          <w:numId w:val="1004"/>
+        </w:numPr>
+      </w:pPr>
+      <w:r>
+        <w:t xml:space="preserve">Econometria</w:t>
+      </w:r>
+    </w:p>
+    <w:p>
+      <w:pPr>
+        <w:numPr>
+          <w:ilvl w:val="0"/>
+          <w:numId w:val="1004"/>
+        </w:numPr>
+      </w:pPr>
+      <w:r>
+        <w:rPr>
+          <w:iCs/>
+          <w:i/>
+        </w:rPr>
+        <w:t xml:space="preserve">Machine Learning</w:t>
+      </w:r>
+    </w:p>
+    <w:p>
+      <w:pPr>
+        <w:numPr>
+          <w:ilvl w:val="0"/>
+          <w:numId w:val="1004"/>
+        </w:numPr>
+      </w:pPr>
+      <w:r>
+        <w:t xml:space="preserve">Macroeconomia Aplicada</w:t>
+      </w:r>
+    </w:p>
+    <w:p>
+      <w:pPr>
+        <w:numPr>
+          <w:ilvl w:val="0"/>
+          <w:numId w:val="1004"/>
+        </w:numPr>
+      </w:pPr>
+      <w:r>
+        <w:t xml:space="preserve">Finanças Quantitativas e</w:t>
+      </w:r>
+    </w:p>
+    <w:p>
+      <w:pPr>
+        <w:numPr>
+          <w:ilvl w:val="0"/>
+          <w:numId w:val="1004"/>
+        </w:numPr>
+      </w:pPr>
+      <w:r>
+        <w:t xml:space="preserve">Políticas Públicas</w:t>
+      </w:r>
+    </w:p>
+    <w:p>
+      <w:pPr>
+        <w:pStyle w:val="FirstParagraph"/>
+      </w:pPr>
+      <w:r>
+        <w:t xml:space="preserve">Toda semana novos exercícios aplicados usando Python, diretamente no seu e-mail!</w:t>
+      </w:r>
+    </w:p>
+    <w:bookmarkEnd w:id="73"/>
+    <w:bookmarkEnd w:id="74"/>
     <w:sectPr/>
   </w:body>
 </w:document>
@@ -1548,6 +2285,91 @@
       </w:pPr>
     </w:lvl>
   </w:abstractNum>
+  <w:abstractNum w:abstractNumId="99421">
+    <w:nsid w:val="A99421"/>
+    <w:multiLevelType w:val="multilevel"/>
+    <w:lvl w:ilvl="0">
+      <w:start w:val="1"/>
+      <w:numFmt w:val="decimal"/>
+      <w:lvlText w:val="%1)"/>
+      <w:lvlJc w:val="left"/>
+      <w:pPr>
+        <w:ind w:left="720" w:hanging="480"/>
+      </w:pPr>
+    </w:lvl>
+    <w:lvl w:ilvl="1">
+      <w:start w:val="1"/>
+      <w:numFmt w:val="decimal"/>
+      <w:lvlText w:val="%2)"/>
+      <w:lvlJc w:val="left"/>
+      <w:pPr>
+        <w:ind w:left="1440" w:hanging="480"/>
+      </w:pPr>
+    </w:lvl>
+    <w:lvl w:ilvl="2">
+      <w:start w:val="1"/>
+      <w:numFmt w:val="decimal"/>
+      <w:lvlText w:val="%3)"/>
+      <w:lvlJc w:val="left"/>
+      <w:pPr>
+        <w:ind w:left="2160" w:hanging="480"/>
+      </w:pPr>
+    </w:lvl>
+    <w:lvl w:ilvl="3">
+      <w:start w:val="1"/>
+      <w:numFmt w:val="decimal"/>
+      <w:lvlText w:val="%4)"/>
+      <w:lvlJc w:val="left"/>
+      <w:pPr>
+        <w:ind w:left="2880" w:hanging="480"/>
+      </w:pPr>
+    </w:lvl>
+    <w:lvl w:ilvl="4">
+      <w:start w:val="1"/>
+      <w:numFmt w:val="decimal"/>
+      <w:lvlText w:val="%5)"/>
+      <w:lvlJc w:val="left"/>
+      <w:pPr>
+        <w:ind w:left="3600" w:hanging="480"/>
+      </w:pPr>
+    </w:lvl>
+    <w:lvl w:ilvl="5">
+      <w:start w:val="1"/>
+      <w:numFmt w:val="decimal"/>
+      <w:lvlText w:val="%6)"/>
+      <w:lvlJc w:val="left"/>
+      <w:pPr>
+        <w:ind w:left="4320" w:hanging="480"/>
+      </w:pPr>
+    </w:lvl>
+    <w:lvl w:ilvl="6">
+      <w:start w:val="1"/>
+      <w:numFmt w:val="decimal"/>
+      <w:lvlText w:val="%7)"/>
+      <w:lvlJc w:val="left"/>
+      <w:pPr>
+        <w:ind w:left="5040" w:hanging="480"/>
+      </w:pPr>
+    </w:lvl>
+    <w:lvl w:ilvl="7">
+      <w:start w:val="1"/>
+      <w:numFmt w:val="decimal"/>
+      <w:lvlText w:val="%8)"/>
+      <w:lvlJc w:val="left"/>
+      <w:pPr>
+        <w:ind w:left="5760" w:hanging="480"/>
+      </w:pPr>
+    </w:lvl>
+    <w:lvl w:ilvl="8">
+      <w:start w:val="1"/>
+      <w:numFmt w:val="decimal"/>
+      <w:lvlText w:val="%9)"/>
+      <w:lvlJc w:val="left"/>
+      <w:pPr>
+        <w:ind w:left="6480" w:hanging="480"/>
+      </w:pPr>
+    </w:lvl>
+  </w:abstractNum>
   <w:abstractNum w:abstractNumId="991">
     <w:nsid w:val="A991"/>
     <w:multiLevelType w:val="multilevel"/>
@@ -1713,9 +2535,39 @@
     <w:abstractNumId w:val="990"/>
   </w:num>
   <w:num w:numId="1001">
+    <w:abstractNumId w:val="99421"/>
+    <w:lvlOverride w:ilvl="0">
+      <w:startOverride w:val="1"/>
+    </w:lvlOverride>
+    <w:lvlOverride w:ilvl="1">
+      <w:startOverride w:val="1"/>
+    </w:lvlOverride>
+    <w:lvlOverride w:ilvl="2">
+      <w:startOverride w:val="1"/>
+    </w:lvlOverride>
+    <w:lvlOverride w:ilvl="3">
+      <w:startOverride w:val="1"/>
+    </w:lvlOverride>
+    <w:lvlOverride w:ilvl="4">
+      <w:startOverride w:val="1"/>
+    </w:lvlOverride>
+    <w:lvlOverride w:ilvl="5">
+      <w:startOverride w:val="1"/>
+    </w:lvlOverride>
+    <w:lvlOverride w:ilvl="6">
+      <w:startOverride w:val="1"/>
+    </w:lvlOverride>
+    <w:lvlOverride w:ilvl="7">
+      <w:startOverride w:val="1"/>
+    </w:lvlOverride>
+    <w:lvlOverride w:ilvl="8">
+      <w:startOverride w:val="1"/>
+    </w:lvlOverride>
+  </w:num>
+  <w:num w:numId="1002">
     <w:abstractNumId w:val="991"/>
   </w:num>
-  <w:num w:numId="1002">
+  <w:num w:numId="1003">
     <w:abstractNumId w:val="99411"/>
     <w:lvlOverride w:ilvl="0">
       <w:startOverride w:val="1"/>
@@ -1744,6 +2596,9 @@
     <w:lvlOverride w:ilvl="8">
       <w:startOverride w:val="1"/>
     </w:lvlOverride>
+  </w:num>
+  <w:num w:numId="1004">
+    <w:abstractNumId w:val="991"/>
   </w:num>
 </w:numbering>
 </file>

</xml_diff>